<commit_message>
Small changes to the solutions
</commit_message>
<xml_diff>
--- a/modules/fd_poison/challenge1/Solution.docx
+++ b/modules/fd_poison/challenge1/Solution.docx
@@ -152,14 +152,27 @@
                             <w:r>
                               <w:t xml:space="preserve">Figure </w:t>
                             </w:r>
-                            <w:fldSimple w:instr=" SEQ Figure \* ARABIC ">
-                              <w:r>
-                                <w:rPr>
-                                  <w:noProof/>
-                                </w:rPr>
-                                <w:t>1</w:t>
-                              </w:r>
-                            </w:fldSimple>
+                            <w:r>
+                              <w:fldChar w:fldCharType="begin"/>
+                            </w:r>
+                            <w:r>
+                              <w:instrText xml:space="preserve"> SEQ Figure \* ARABIC </w:instrText>
+                            </w:r>
+                            <w:r>
+                              <w:fldChar w:fldCharType="separate"/>
+                            </w:r>
+                            <w:r>
+                              <w:rPr>
+                                <w:noProof/>
+                              </w:rPr>
+                              <w:t>1</w:t>
+                            </w:r>
+                            <w:r>
+                              <w:rPr>
+                                <w:noProof/>
+                              </w:rPr>
+                              <w:fldChar w:fldCharType="end"/>
+                            </w:r>
                             <w:r>
                               <w:t xml:space="preserve">: A </w:t>
                             </w:r>
@@ -366,7 +379,19 @@
         <w:rPr>
           <w:szCs w:val="28"/>
         </w:rPr>
-        <w:t xml:space="preserve">: The source code for the exploitable challenge </w:t>
+        <w:t>: The source code for the exploitable challenge</w:t>
+      </w:r>
+      <w:r>
+        <w:rPr>
+          <w:szCs w:val="28"/>
+        </w:rPr>
+        <w:t>.</w:t>
+      </w:r>
+      <w:r>
+        <w:rPr>
+          <w:szCs w:val="28"/>
+        </w:rPr>
+        <w:t xml:space="preserve"> </w:t>
       </w:r>
     </w:p>
     <w:p>
@@ -393,6 +418,12 @@
         </w:rPr>
         <w:t>: The binary for the exploitable challenge</w:t>
       </w:r>
+      <w:r>
+        <w:rPr>
+          <w:szCs w:val="28"/>
+        </w:rPr>
+        <w:t>.</w:t>
+      </w:r>
     </w:p>
     <w:p>
       <w:pPr>
@@ -481,7 +512,33 @@
         <w:rPr>
           <w:szCs w:val="28"/>
         </w:rPr>
-        <w:t xml:space="preserve">The goal of the challenge is to use the recently learned </w:t>
+        <w:t>The goal of the challenge is to use</w:t>
+      </w:r>
+      <w:r>
+        <w:rPr>
+          <w:szCs w:val="28"/>
+        </w:rPr>
+        <w:t xml:space="preserve"> </w:t>
+      </w:r>
+      <w:proofErr w:type="gramStart"/>
+      <w:r>
+        <w:rPr>
+          <w:szCs w:val="28"/>
+        </w:rPr>
+        <w:t>all of</w:t>
+      </w:r>
+      <w:proofErr w:type="gramEnd"/>
+      <w:r>
+        <w:rPr>
+          <w:szCs w:val="28"/>
+        </w:rPr>
+        <w:t xml:space="preserve"> our knowledge from the workshop to pop a shell on the binary. This is done by using</w:t>
+      </w:r>
+      <w:r>
+        <w:rPr>
+          <w:szCs w:val="28"/>
+        </w:rPr>
+        <w:t xml:space="preserve"> the recently learned </w:t>
       </w:r>
       <w:r>
         <w:rPr>
@@ -503,7 +560,19 @@
         <w:rPr>
           <w:szCs w:val="28"/>
         </w:rPr>
-        <w:t xml:space="preserve"> a function pointer and pop a shell</w:t>
+        <w:t xml:space="preserve"> a </w:t>
+      </w:r>
+      <w:r>
+        <w:rPr>
+          <w:szCs w:val="28"/>
+        </w:rPr>
+        <w:t xml:space="preserve">overwrite </w:t>
+      </w:r>
+      <w:r>
+        <w:rPr>
+          <w:szCs w:val="28"/>
+        </w:rPr>
+        <w:t>function pointer and pop a shell</w:t>
       </w:r>
       <w:r>
         <w:rPr>
@@ -633,7 +702,33 @@
         <w:rPr>
           <w:szCs w:val="28"/>
         </w:rPr>
-        <w:t xml:space="preserve">For instance, if we want to skip to finish </w:t>
+        <w:t xml:space="preserve">For instance, if we want to skip </w:t>
+      </w:r>
+      <w:proofErr w:type="gramStart"/>
+      <w:r>
+        <w:rPr>
+          <w:szCs w:val="28"/>
+        </w:rPr>
+        <w:t xml:space="preserve">to </w:t>
+      </w:r>
+      <w:r>
+        <w:rPr>
+          <w:szCs w:val="28"/>
+        </w:rPr>
+        <w:t>finding</w:t>
+      </w:r>
+      <w:proofErr w:type="gramEnd"/>
+      <w:r>
+        <w:rPr>
+          <w:szCs w:val="28"/>
+        </w:rPr>
+        <w:t xml:space="preserve"> the vulnerability, go to</w:t>
+      </w:r>
+      <w:r>
+        <w:rPr>
+          <w:szCs w:val="28"/>
+        </w:rPr>
+        <w:t xml:space="preserve"> </w:t>
       </w:r>
       <w:r>
         <w:rPr>
@@ -687,7 +782,13 @@
       </w:r>
       <w:proofErr w:type="spellEnd"/>
       <w:r>
-        <w:t xml:space="preserve"> something, we must understand the environment we are working in and the code itself. This first section will walk through the source code of the challenge. </w:t>
+        <w:t xml:space="preserve"> something, we must understand the environment we are working in and the code itself. This first section will walk through the source code </w:t>
+      </w:r>
+      <w:r>
+        <w:t xml:space="preserve">and environment </w:t>
+      </w:r>
+      <w:r>
+        <w:t xml:space="preserve">of the challenge. </w:t>
       </w:r>
     </w:p>
     <w:p>
@@ -740,6 +841,7 @@
         </w:numPr>
       </w:pPr>
       <w:r>
+        <w:lastRenderedPageBreak/>
         <w:t xml:space="preserve">Editing a Kid (Writing to the memory) </w:t>
       </w:r>
     </w:p>
@@ -748,7 +850,6 @@
         <w:rPr>
           <w:noProof/>
         </w:rPr>
-        <w:lastRenderedPageBreak/>
         <mc:AlternateContent>
           <mc:Choice Requires="wps">
             <w:drawing>
@@ -800,14 +901,27 @@
                             <w:r>
                               <w:t xml:space="preserve">Figure </w:t>
                             </w:r>
-                            <w:fldSimple w:instr=" SEQ Figure \* ARABIC ">
-                              <w:r>
-                                <w:rPr>
-                                  <w:noProof/>
-                                </w:rPr>
-                                <w:t>2</w:t>
-                              </w:r>
-                            </w:fldSimple>
+                            <w:r>
+                              <w:fldChar w:fldCharType="begin"/>
+                            </w:r>
+                            <w:r>
+                              <w:instrText xml:space="preserve"> SEQ Figure \* ARABIC </w:instrText>
+                            </w:r>
+                            <w:r>
+                              <w:fldChar w:fldCharType="separate"/>
+                            </w:r>
+                            <w:r>
+                              <w:rPr>
+                                <w:noProof/>
+                              </w:rPr>
+                              <w:t>2</w:t>
+                            </w:r>
+                            <w:r>
+                              <w:rPr>
+                                <w:noProof/>
+                              </w:rPr>
+                              <w:fldChar w:fldCharType="end"/>
+                            </w:r>
                             <w:r>
                               <w:t xml:space="preserve">: A kid struct in </w:t>
                             </w:r>
@@ -1385,14 +1499,27 @@
                             <w:r>
                               <w:t xml:space="preserve">Figure </w:t>
                             </w:r>
-                            <w:fldSimple w:instr=" SEQ Figure \* ARABIC ">
-                              <w:r>
-                                <w:rPr>
-                                  <w:noProof/>
-                                </w:rPr>
-                                <w:t>3</w:t>
-                              </w:r>
-                            </w:fldSimple>
+                            <w:r>
+                              <w:fldChar w:fldCharType="begin"/>
+                            </w:r>
+                            <w:r>
+                              <w:instrText xml:space="preserve"> SEQ Figure \* ARABIC </w:instrText>
+                            </w:r>
+                            <w:r>
+                              <w:fldChar w:fldCharType="separate"/>
+                            </w:r>
+                            <w:r>
+                              <w:rPr>
+                                <w:noProof/>
+                              </w:rPr>
+                              <w:t>3</w:t>
+                            </w:r>
+                            <w:r>
+                              <w:rPr>
+                                <w:noProof/>
+                              </w:rPr>
+                              <w:fldChar w:fldCharType="end"/>
+                            </w:r>
                             <w:r>
                               <w:t>: Create a kid function</w:t>
                             </w:r>
@@ -1776,14 +1903,30 @@
                             <w:r>
                               <w:t xml:space="preserve">Figure </w:t>
                             </w:r>
-                            <w:fldSimple w:instr=" SEQ Figure \* ARABIC ">
-                              <w:r>
-                                <w:rPr>
-                                  <w:noProof/>
-                                </w:rPr>
-                                <w:t>4</w:t>
-                              </w:r>
-                            </w:fldSimple>
+                            <w:r>
+                              <w:fldChar w:fldCharType="begin"/>
+                            </w:r>
+                            <w:r>
+                              <w:instrText xml:space="preserve"> SEQ Figure </w:instrText>
+                            </w:r>
+                            <w:r>
+                              <w:instrText xml:space="preserve">\* ARABIC </w:instrText>
+                            </w:r>
+                            <w:r>
+                              <w:fldChar w:fldCharType="separate"/>
+                            </w:r>
+                            <w:r>
+                              <w:rPr>
+                                <w:noProof/>
+                              </w:rPr>
+                              <w:t>4</w:t>
+                            </w:r>
+                            <w:r>
+                              <w:rPr>
+                                <w:noProof/>
+                              </w:rPr>
+                              <w:fldChar w:fldCharType="end"/>
+                            </w:r>
                             <w:r>
                               <w:t>: View kid validation and function pointer call</w:t>
                             </w:r>
@@ -1988,7 +2131,13 @@
       </w:r>
       <w:proofErr w:type="gramEnd"/>
       <w:r>
-        <w:t xml:space="preserve"> check on this. </w:t>
+        <w:t xml:space="preserve"> check on this</w:t>
+      </w:r>
+      <w:r>
+        <w:t xml:space="preserve"> in both the positive and negative direction</w:t>
+      </w:r>
+      <w:r>
+        <w:t xml:space="preserve">. </w:t>
       </w:r>
       <w:r>
         <w:t xml:space="preserve">The sanity check (shown in </w:t>
@@ -2024,7 +2173,11 @@
         <w:t>kid index</w:t>
       </w:r>
       <w:r>
-        <w:t xml:space="preserve"> is less than the </w:t>
+        <w:t xml:space="preserve"> is less than </w:t>
+      </w:r>
+      <w:r>
+        <w:lastRenderedPageBreak/>
+        <w:t xml:space="preserve">the </w:t>
       </w:r>
       <w:r>
         <w:rPr>
@@ -2040,7 +2193,6 @@
         <w:rPr>
           <w:noProof/>
         </w:rPr>
-        <w:lastRenderedPageBreak/>
         <w:drawing>
           <wp:anchor distT="0" distB="0" distL="114300" distR="114300" simplePos="0" relativeHeight="251668480" behindDoc="0" locked="0" layoutInCell="1" allowOverlap="1" wp14:anchorId="2DC090C0" wp14:editId="2A9F1DEF">
             <wp:simplePos x="0" y="0"/>
@@ -2116,7 +2268,13 @@
         <w:t>kid index</w:t>
       </w:r>
       <w:r>
-        <w:t xml:space="preserve"> that is user supplied</w:t>
+        <w:t xml:space="preserve"> that </w:t>
+      </w:r>
+      <w:r>
+        <w:t>the</w:t>
+      </w:r>
+      <w:r>
+        <w:t xml:space="preserve"> user supplied</w:t>
       </w:r>
       <w:r>
         <w:t xml:space="preserve">, the </w:t>
@@ -2259,14 +2417,27 @@
                             <w:r>
                               <w:t xml:space="preserve">Figure </w:t>
                             </w:r>
-                            <w:fldSimple w:instr=" SEQ Figure \* ARABIC ">
-                              <w:r>
-                                <w:rPr>
-                                  <w:noProof/>
-                                </w:rPr>
-                                <w:t>5</w:t>
-                              </w:r>
-                            </w:fldSimple>
+                            <w:r>
+                              <w:fldChar w:fldCharType="begin"/>
+                            </w:r>
+                            <w:r>
+                              <w:instrText xml:space="preserve"> SEQ Figure \* ARABIC </w:instrText>
+                            </w:r>
+                            <w:r>
+                              <w:fldChar w:fldCharType="separate"/>
+                            </w:r>
+                            <w:r>
+                              <w:rPr>
+                                <w:noProof/>
+                              </w:rPr>
+                              <w:t>5</w:t>
+                            </w:r>
+                            <w:r>
+                              <w:rPr>
+                                <w:noProof/>
+                              </w:rPr>
+                              <w:fldChar w:fldCharType="end"/>
+                            </w:r>
                             <w:r>
                               <w:t>: Print functions for a kid</w:t>
                             </w:r>
@@ -2509,7 +2680,29 @@
         <w:t>counter</w:t>
       </w:r>
       <w:r>
-        <w:t xml:space="preserve"> variable. Additionally, the index must be greater than 0.</w:t>
+        <w:t xml:space="preserve"> variable</w:t>
+      </w:r>
+      <w:r>
+        <w:t xml:space="preserve"> </w:t>
+      </w:r>
+      <w:r>
+        <w:t>Additionally</w:t>
+      </w:r>
+      <w:r>
+        <w:t>, the index must be greater than 0</w:t>
+      </w:r>
+      <w:r>
+        <w:t xml:space="preserve">. This is the same as the </w:t>
+      </w:r>
+      <w:r>
+        <w:rPr>
+          <w:i/>
+          <w:iCs/>
+        </w:rPr>
+        <w:t>View Kid</w:t>
+      </w:r>
+      <w:r>
+        <w:t xml:space="preserve"> function.</w:t>
       </w:r>
     </w:p>
     <w:p>
@@ -2568,14 +2761,27 @@
                             <w:r>
                               <w:t xml:space="preserve">Figure </w:t>
                             </w:r>
-                            <w:fldSimple w:instr=" SEQ Figure \* ARABIC ">
-                              <w:r>
-                                <w:rPr>
-                                  <w:noProof/>
-                                </w:rPr>
-                                <w:t>6</w:t>
-                              </w:r>
-                            </w:fldSimple>
+                            <w:r>
+                              <w:fldChar w:fldCharType="begin"/>
+                            </w:r>
+                            <w:r>
+                              <w:instrText xml:space="preserve"> SEQ Figure \* ARABIC </w:instrText>
+                            </w:r>
+                            <w:r>
+                              <w:fldChar w:fldCharType="separate"/>
+                            </w:r>
+                            <w:r>
+                              <w:rPr>
+                                <w:noProof/>
+                              </w:rPr>
+                              <w:t>6</w:t>
+                            </w:r>
+                            <w:r>
+                              <w:rPr>
+                                <w:noProof/>
+                              </w:rPr>
+                              <w:fldChar w:fldCharType="end"/>
+                            </w:r>
                             <w:r>
                               <w:t>: Free a kid source code</w:t>
                             </w:r>
@@ -2670,7 +2876,7 @@
         <w:t>free</w:t>
       </w:r>
       <w:r>
-        <w:t xml:space="preserve"> on the passed in kid pointer and exits. </w:t>
+        <w:t xml:space="preserve"> on the kid pointer and exits. </w:t>
       </w:r>
     </w:p>
     <w:p/>
@@ -2797,14 +3003,27 @@
                             <w:r>
                               <w:t xml:space="preserve">Figure </w:t>
                             </w:r>
-                            <w:fldSimple w:instr=" SEQ Figure \* ARABIC ">
-                              <w:r>
-                                <w:rPr>
-                                  <w:noProof/>
-                                </w:rPr>
-                                <w:t>7</w:t>
-                              </w:r>
-                            </w:fldSimple>
+                            <w:r>
+                              <w:fldChar w:fldCharType="begin"/>
+                            </w:r>
+                            <w:r>
+                              <w:instrText xml:space="preserve"> SEQ Figure \* ARABIC </w:instrText>
+                            </w:r>
+                            <w:r>
+                              <w:fldChar w:fldCharType="separate"/>
+                            </w:r>
+                            <w:r>
+                              <w:rPr>
+                                <w:noProof/>
+                              </w:rPr>
+                              <w:t>7</w:t>
+                            </w:r>
+                            <w:r>
+                              <w:rPr>
+                                <w:noProof/>
+                              </w:rPr>
+                              <w:fldChar w:fldCharType="end"/>
+                            </w:r>
                             <w:r>
                               <w:t>: Edit kid function source code</w:t>
                             </w:r>
@@ -3004,7 +3223,13 @@
     </w:p>
     <w:p>
       <w:r>
-        <w:t xml:space="preserve">The parameter pointer into the function is a </w:t>
+        <w:t xml:space="preserve">The parameter into </w:t>
+      </w:r>
+      <w:r>
+        <w:t>this</w:t>
+      </w:r>
+      <w:r>
+        <w:t xml:space="preserve"> function is a </w:t>
       </w:r>
       <w:r>
         <w:rPr>
@@ -3358,15 +3583,27 @@
       </w:r>
     </w:p>
     <w:p>
-      <w:r>
-        <w:t xml:space="preserve">The bounds checks </w:t>
-      </w:r>
       <w:proofErr w:type="gramStart"/>
       <w:r>
-        <w:t>is</w:t>
+        <w:t>All of</w:t>
       </w:r>
       <w:proofErr w:type="gramEnd"/>
       <w:r>
+        <w:t xml:space="preserve"> the</w:t>
+      </w:r>
+      <w:r>
+        <w:t xml:space="preserve"> </w:t>
+      </w:r>
+      <w:r>
+        <w:t>bound’s</w:t>
+      </w:r>
+      <w:r>
+        <w:t xml:space="preserve"> checks </w:t>
+      </w:r>
+      <w:r>
+        <w:t>are</w:t>
+      </w:r>
+      <w:r>
         <w:t xml:space="preserve"> done properly for not going out of bounds on the </w:t>
       </w:r>
       <w:r>
@@ -3427,65 +3664,23 @@
         <w:t xml:space="preserve">, create </w:t>
       </w:r>
       <w:r>
-        <w:t>1</w:t>
+        <w:t>one</w:t>
       </w:r>
       <w:r>
         <w:t xml:space="preserve"> kid then free the kid at index 0. </w:t>
       </w:r>
       <w:r>
-        <w:t xml:space="preserve">When the kid </w:t>
-      </w:r>
-      <w:r>
-        <w:t>at</w:t>
-      </w:r>
-      <w:r>
-        <w:t xml:space="preserve"> index 0 is </w:t>
-      </w:r>
-      <w:proofErr w:type="gramStart"/>
-      <w:r>
-        <w:t>freed</w:t>
-      </w:r>
-      <w:proofErr w:type="gramEnd"/>
-      <w:r>
-        <w:t xml:space="preserve"> the counter is decremented from 2 to 1. </w:t>
-      </w:r>
-      <w:r>
-        <w:t>Now,</w:t>
-      </w:r>
-      <w:r>
-        <w:t xml:space="preserve"> even though the kid </w:t>
-      </w:r>
-      <w:r>
-        <w:t xml:space="preserve">at index 0 </w:t>
-      </w:r>
-      <w:r>
-        <w:t xml:space="preserve">is </w:t>
-      </w:r>
-      <w:r>
-        <w:rPr>
-          <w:i/>
-          <w:iCs/>
-        </w:rPr>
-        <w:t>free</w:t>
-      </w:r>
-      <w:r>
-        <w:t xml:space="preserve">, </w:t>
-      </w:r>
-      <w:r>
-        <w:t>this</w:t>
-      </w:r>
-      <w:r>
-        <w:t xml:space="preserve"> allows access to </w:t>
-      </w:r>
-      <w:r>
-        <w:rPr>
-          <w:i/>
-          <w:iCs/>
-        </w:rPr>
-        <w:t>index 0</w:t>
-      </w:r>
-      <w:r>
-        <w:t xml:space="preserve">. </w:t>
+        <w:t xml:space="preserve">There is a </w:t>
+      </w:r>
+      <w:r>
+        <w:rPr>
+          <w:i/>
+          <w:iCs/>
+        </w:rPr>
+        <w:t>use after free</w:t>
+      </w:r>
+      <w:r>
+        <w:t xml:space="preserve"> on index 0 now. </w:t>
       </w:r>
     </w:p>
     <w:p>
@@ -4143,27 +4338,30 @@
           <w:szCs w:val="28"/>
           <w:bdr w:val="single" w:sz="4" w:space="0" w:color="auto"/>
         </w:rPr>
+        <w:t>0x42424242</w:t>
+      </w:r>
+      <w:r>
+        <w:t xml:space="preserve">, which is not a valid chunk and </w:t>
+      </w:r>
+      <w:r>
+        <w:t>happens to be the</w:t>
+      </w:r>
+      <w:r>
+        <w:t xml:space="preserve"> value of the </w:t>
+      </w:r>
+      <w:r>
+        <w:rPr>
+          <w:i/>
+          <w:iCs/>
+        </w:rPr>
+        <w:t>age</w:t>
+      </w:r>
+      <w:r>
+        <w:t xml:space="preserve"> </w:t>
+      </w:r>
+      <w:r>
         <w:lastRenderedPageBreak/>
-        <w:t>0x42424242</w:t>
-      </w:r>
-      <w:r>
-        <w:t xml:space="preserve">, which is not a valid chunk and </w:t>
-      </w:r>
-      <w:r>
-        <w:t>happens to be the</w:t>
-      </w:r>
-      <w:r>
-        <w:t xml:space="preserve"> value of the </w:t>
-      </w:r>
-      <w:r>
-        <w:rPr>
-          <w:i/>
-          <w:iCs/>
-        </w:rPr>
-        <w:t>age</w:t>
-      </w:r>
-      <w:r>
-        <w:t xml:space="preserve"> that we wrote in the previous step</w:t>
+        <w:t>that we wrote in the previous step</w:t>
       </w:r>
       <w:r>
         <w:t xml:space="preserve">. </w:t>
@@ -4298,14 +4496,30 @@
       <w:r>
         <w:t xml:space="preserve">Figure </w:t>
       </w:r>
-      <w:fldSimple w:instr=" SEQ Figure \* ARABIC ">
-        <w:r>
-          <w:rPr>
-            <w:noProof/>
-          </w:rPr>
-          <w:t>8</w:t>
-        </w:r>
-      </w:fldSimple>
+      <w:r>
+        <w:fldChar w:fldCharType="begin"/>
+      </w:r>
+      <w:r>
+        <w:instrText xml:space="preserve"> SEQ Figure </w:instrText>
+      </w:r>
+      <w:r>
+        <w:instrText xml:space="preserve">\* ARABIC </w:instrText>
+      </w:r>
+      <w:r>
+        <w:fldChar w:fldCharType="separate"/>
+      </w:r>
+      <w:r>
+        <w:rPr>
+          <w:noProof/>
+        </w:rPr>
+        <w:t>8</w:t>
+      </w:r>
+      <w:r>
+        <w:rPr>
+          <w:noProof/>
+        </w:rPr>
+        <w:fldChar w:fldCharType="end"/>
+      </w:r>
       <w:r>
         <w:t>: Use after free on kid</w:t>
       </w:r>
@@ -4437,7 +4651,19 @@
         <w:t>double free</w:t>
       </w:r>
       <w:r>
-        <w:t xml:space="preserve"> vulnerability. Even though this vulnerability exists, it is simpler to use the use after free</w:t>
+        <w:t xml:space="preserve"> vulnerability. Even though </w:t>
+      </w:r>
+      <w:r>
+        <w:t>the double free</w:t>
+      </w:r>
+      <w:r>
+        <w:t xml:space="preserve"> vulnerability exists</w:t>
+      </w:r>
+      <w:r>
+        <w:t xml:space="preserve"> in the program</w:t>
+      </w:r>
+      <w:r>
+        <w:t>, it is simpler to use the use after free</w:t>
       </w:r>
       <w:r>
         <w:t xml:space="preserve"> because it takes less steps to exploit. But, using the double free is still a valid option</w:t>
@@ -4446,7 +4672,17 @@
         <w:t xml:space="preserve"> for this binary</w:t>
       </w:r>
       <w:r>
-        <w:t>.</w:t>
+        <w:t xml:space="preserve"> if the </w:t>
+      </w:r>
+      <w:r>
+        <w:rPr>
+          <w:i/>
+          <w:iCs/>
+        </w:rPr>
+        <w:t>use after free</w:t>
+      </w:r>
+      <w:r>
+        <w:t xml:space="preserve"> did not exist.</w:t>
       </w:r>
     </w:p>
     <w:p>
@@ -4622,7 +4858,13 @@
         <w:t xml:space="preserve"> thing to worry about</w:t>
       </w:r>
       <w:r>
-        <w:t xml:space="preserve">: we need to bypass these. </w:t>
+        <w:t xml:space="preserve">: we need to bypass </w:t>
+      </w:r>
+      <w:r>
+        <w:t>the randomization</w:t>
+      </w:r>
+      <w:r>
+        <w:t xml:space="preserve">. </w:t>
       </w:r>
     </w:p>
     <w:p>
@@ -4760,14 +5002,27 @@
                             <w:r>
                               <w:t xml:space="preserve">Figure </w:t>
                             </w:r>
-                            <w:fldSimple w:instr=" SEQ Figure \* ARABIC ">
-                              <w:r>
-                                <w:rPr>
-                                  <w:noProof/>
-                                </w:rPr>
-                                <w:t>9</w:t>
-                              </w:r>
-                            </w:fldSimple>
+                            <w:r>
+                              <w:fldChar w:fldCharType="begin"/>
+                            </w:r>
+                            <w:r>
+                              <w:instrText xml:space="preserve"> SEQ Figure \* ARABIC </w:instrText>
+                            </w:r>
+                            <w:r>
+                              <w:fldChar w:fldCharType="separate"/>
+                            </w:r>
+                            <w:r>
+                              <w:rPr>
+                                <w:noProof/>
+                              </w:rPr>
+                              <w:t>9</w:t>
+                            </w:r>
+                            <w:r>
+                              <w:rPr>
+                                <w:noProof/>
+                              </w:rPr>
+                              <w:fldChar w:fldCharType="end"/>
+                            </w:r>
                             <w:r>
                               <w:t>: ASLR picture</w:t>
                             </w:r>
@@ -4967,6 +5222,9 @@
       </w:r>
       <w:r>
         <w:t xml:space="preserve"> this is required as well. </w:t>
+      </w:r>
+      <w:r>
+        <w:t>For now, just know that it is necessary.</w:t>
       </w:r>
       <w:r>
         <w:rPr>
@@ -5205,14 +5463,27 @@
                             <w:r>
                               <w:t xml:space="preserve">Figure </w:t>
                             </w:r>
-                            <w:fldSimple w:instr=" SEQ Figure \* ARABIC ">
-                              <w:r>
-                                <w:rPr>
-                                  <w:noProof/>
-                                </w:rPr>
-                                <w:t>10</w:t>
-                              </w:r>
-                            </w:fldSimple>
+                            <w:r>
+                              <w:fldChar w:fldCharType="begin"/>
+                            </w:r>
+                            <w:r>
+                              <w:instrText xml:space="preserve"> SEQ Figure \* ARABIC </w:instrText>
+                            </w:r>
+                            <w:r>
+                              <w:fldChar w:fldCharType="separate"/>
+                            </w:r>
+                            <w:r>
+                              <w:rPr>
+                                <w:noProof/>
+                              </w:rPr>
+                              <w:t>10</w:t>
+                            </w:r>
+                            <w:r>
+                              <w:rPr>
+                                <w:noProof/>
+                              </w:rPr>
+                              <w:fldChar w:fldCharType="end"/>
+                            </w:r>
                             <w:r>
                               <w:t>: Allocated Kid struct and Free chunk</w:t>
                             </w:r>
@@ -5398,7 +5669,10 @@
         <w:t>key</w:t>
       </w:r>
       <w:r>
-        <w:t xml:space="preserve"> field can also be used for an information leak.</w:t>
+        <w:t xml:space="preserve"> field can also be used for an information leak</w:t>
+      </w:r>
+      <w:r>
+        <w:t xml:space="preserve"> as well.</w:t>
       </w:r>
     </w:p>
     <w:p>
@@ -5485,10 +5759,23 @@
           <w:i/>
           <w:iCs/>
         </w:rPr>
-        <w:t>first in first out</w:t>
-      </w:r>
-      <w:r>
-        <w:t xml:space="preserve"> (FIFO). This means that if a chunk is added to the list, it is at the </w:t>
+        <w:t>last</w:t>
+      </w:r>
+      <w:r>
+        <w:rPr>
+          <w:i/>
+          <w:iCs/>
+        </w:rPr>
+        <w:t xml:space="preserve"> in first out</w:t>
+      </w:r>
+      <w:r>
+        <w:t xml:space="preserve"> (</w:t>
+      </w:r>
+      <w:r>
+        <w:t>L</w:t>
+      </w:r>
+      <w:r>
+        <w:t xml:space="preserve">IFO). This means that if a chunk is added to the list, it is at the </w:t>
       </w:r>
       <w:r>
         <w:rPr>
@@ -6096,6 +6383,19 @@
       </w:r>
       <w:r>
         <w:t xml:space="preserve"> on the chunk at index 0</w:t>
+      </w:r>
+      <w:r>
+        <w:t>.</w:t>
+      </w:r>
+      <w:r>
+        <w:t xml:space="preserve"> If we tried to get the leak from index 1, it would not work because the end of the linked list is set to </w:t>
+      </w:r>
+      <w:r>
+        <w:rPr>
+          <w:i/>
+          <w:iCs/>
+        </w:rPr>
+        <w:t>NULL</w:t>
       </w:r>
       <w:r>
         <w:t>.</w:t>
@@ -6156,14 +6456,27 @@
                             <w:r>
                               <w:t xml:space="preserve">Figure </w:t>
                             </w:r>
-                            <w:fldSimple w:instr=" SEQ Figure \* ARABIC ">
-                              <w:r>
-                                <w:rPr>
-                                  <w:noProof/>
-                                </w:rPr>
-                                <w:t>11</w:t>
-                              </w:r>
-                            </w:fldSimple>
+                            <w:r>
+                              <w:fldChar w:fldCharType="begin"/>
+                            </w:r>
+                            <w:r>
+                              <w:instrText xml:space="preserve"> SEQ Figure \* ARABIC </w:instrText>
+                            </w:r>
+                            <w:r>
+                              <w:fldChar w:fldCharType="separate"/>
+                            </w:r>
+                            <w:r>
+                              <w:rPr>
+                                <w:noProof/>
+                              </w:rPr>
+                              <w:t>11</w:t>
+                            </w:r>
+                            <w:r>
+                              <w:rPr>
+                                <w:noProof/>
+                              </w:rPr>
+                              <w:fldChar w:fldCharType="end"/>
+                            </w:r>
                             <w:r>
                               <w:t xml:space="preserve">: GDB leak </w:t>
                             </w:r>
@@ -6419,14 +6732,27 @@
                             <w:r>
                               <w:t xml:space="preserve">Figure </w:t>
                             </w:r>
-                            <w:fldSimple w:instr=" SEQ Figure \* ARABIC ">
-                              <w:r>
-                                <w:rPr>
-                                  <w:noProof/>
-                                </w:rPr>
-                                <w:t>12</w:t>
-                              </w:r>
-                            </w:fldSimple>
+                            <w:r>
+                              <w:fldChar w:fldCharType="begin"/>
+                            </w:r>
+                            <w:r>
+                              <w:instrText xml:space="preserve"> SEQ Figure \* ARABIC </w:instrText>
+                            </w:r>
+                            <w:r>
+                              <w:fldChar w:fldCharType="separate"/>
+                            </w:r>
+                            <w:r>
+                              <w:rPr>
+                                <w:noProof/>
+                              </w:rPr>
+                              <w:t>12</w:t>
+                            </w:r>
+                            <w:r>
+                              <w:rPr>
+                                <w:noProof/>
+                              </w:rPr>
+                              <w:fldChar w:fldCharType="end"/>
+                            </w:r>
                             <w:r>
                               <w:t>: Use after free information leak</w:t>
                             </w:r>
@@ -6670,7 +6996,13 @@
       </w:r>
       <w:proofErr w:type="spellEnd"/>
       <w:r>
-        <w:t xml:space="preserve">, which can be seen in </w:t>
+        <w:t xml:space="preserve">, which can </w:t>
+      </w:r>
+      <w:r>
+        <w:t>all be</w:t>
+      </w:r>
+      <w:r>
+        <w:t xml:space="preserve"> seen in </w:t>
       </w:r>
       <w:r>
         <w:rPr>
@@ -6826,7 +7158,11 @@
         <w:t xml:space="preserve"> in green, notice </w:t>
       </w:r>
       <w:r>
-        <w:t xml:space="preserve">that the first entry of </w:t>
+        <w:t xml:space="preserve">that the first </w:t>
+      </w:r>
+      <w:r>
+        <w:lastRenderedPageBreak/>
+        <w:t xml:space="preserve">entry of </w:t>
       </w:r>
       <w:proofErr w:type="gramStart"/>
       <w:r>
@@ -6860,11 +7196,7 @@
         <w:t xml:space="preserve">(chunk 0) </w:t>
       </w:r>
       <w:r>
-        <w:t xml:space="preserve">has a pointer </w:t>
-      </w:r>
-      <w:r>
-        <w:lastRenderedPageBreak/>
-        <w:t xml:space="preserve">to the </w:t>
+        <w:t xml:space="preserve">has a pointer to the </w:t>
       </w:r>
       <w:r>
         <w:rPr>
@@ -7045,14 +7377,27 @@
                             <w:r>
                               <w:t xml:space="preserve">Figure </w:t>
                             </w:r>
-                            <w:fldSimple w:instr=" SEQ Figure \* ARABIC ">
-                              <w:r>
-                                <w:rPr>
-                                  <w:noProof/>
-                                </w:rPr>
-                                <w:t>13</w:t>
-                              </w:r>
-                            </w:fldSimple>
+                            <w:r>
+                              <w:fldChar w:fldCharType="begin"/>
+                            </w:r>
+                            <w:r>
+                              <w:instrText xml:space="preserve"> SEQ Figure \* ARABIC </w:instrText>
+                            </w:r>
+                            <w:r>
+                              <w:fldChar w:fldCharType="separate"/>
+                            </w:r>
+                            <w:r>
+                              <w:rPr>
+                                <w:noProof/>
+                              </w:rPr>
+                              <w:t>13</w:t>
+                            </w:r>
+                            <w:r>
+                              <w:rPr>
+                                <w:noProof/>
+                              </w:rPr>
+                              <w:fldChar w:fldCharType="end"/>
+                            </w:r>
                             <w:r>
                               <w:t>: Program memory mapping</w:t>
                             </w:r>
@@ -7464,9 +7809,18 @@
           <w:sz w:val="18"/>
           <w:szCs w:val="18"/>
         </w:rPr>
-        <w:t>view_kid</w:t>
+        <w:t>view_</w:t>
       </w:r>
       <w:proofErr w:type="gramStart"/>
+      <w:r>
+        <w:rPr>
+          <w:rFonts w:ascii="Menlo" w:eastAsia="Times New Roman" w:hAnsi="Menlo" w:cs="Menlo"/>
+          <w:color w:val="DCDCAA"/>
+          <w:sz w:val="18"/>
+          <w:szCs w:val="18"/>
+        </w:rPr>
+        <w:t>kid</w:t>
+      </w:r>
       <w:r>
         <w:rPr>
           <w:rFonts w:ascii="Menlo" w:eastAsia="Times New Roman" w:hAnsi="Menlo" w:cs="Menlo"/>
@@ -7841,6 +8195,7 @@
     </w:p>
     <w:p>
       <w:r>
+        <w:lastRenderedPageBreak/>
         <w:t xml:space="preserve">Information leaks are not the </w:t>
       </w:r>
       <w:r>
@@ -7851,11 +8206,13 @@
         <w:t>flashy</w:t>
       </w:r>
       <w:r>
-        <w:t xml:space="preserve"> part of the exploit. However, with modern binary protections, they are a necessary part of the process. In the next session, </w:t>
-      </w:r>
-      <w:r>
-        <w:lastRenderedPageBreak/>
-        <w:t xml:space="preserve">we will use the </w:t>
+        <w:t xml:space="preserve"> part of the exploit. However, with modern binary protections, they are a necessary part of the process. In the next </w:t>
+      </w:r>
+      <w:r>
+        <w:t>section</w:t>
+      </w:r>
+      <w:r>
+        <w:t xml:space="preserve">, we will use the </w:t>
       </w:r>
       <w:r>
         <w:rPr>
@@ -7865,7 +8222,7 @@
         <w:t xml:space="preserve">fd poison </w:t>
       </w:r>
       <w:r>
-        <w:t>technique to get overwrite a function pointer. For this to be possible, we had to break ASLR first</w:t>
+        <w:t>technique to overwrite a function pointer. For this to be possible, we had to break ASLR first</w:t>
       </w:r>
       <w:r>
         <w:t>.</w:t>
@@ -7949,14 +8306,27 @@
                             <w:r>
                               <w:t xml:space="preserve">Figure </w:t>
                             </w:r>
-                            <w:fldSimple w:instr=" SEQ Figure \* ARABIC ">
-                              <w:r>
-                                <w:rPr>
-                                  <w:noProof/>
-                                </w:rPr>
-                                <w:t>14</w:t>
-                              </w:r>
-                            </w:fldSimple>
+                            <w:r>
+                              <w:fldChar w:fldCharType="begin"/>
+                            </w:r>
+                            <w:r>
+                              <w:instrText xml:space="preserve"> SEQ Figure \* ARABIC </w:instrText>
+                            </w:r>
+                            <w:r>
+                              <w:fldChar w:fldCharType="separate"/>
+                            </w:r>
+                            <w:r>
+                              <w:rPr>
+                                <w:noProof/>
+                              </w:rPr>
+                              <w:t>14</w:t>
+                            </w:r>
+                            <w:r>
+                              <w:rPr>
+                                <w:noProof/>
+                              </w:rPr>
+                              <w:fldChar w:fldCharType="end"/>
+                            </w:r>
                             <w:r>
                               <w:t>: Fd Poison attack visualization</w:t>
                             </w:r>
@@ -8199,7 +8569,25 @@
         <w:t xml:space="preserve"> pointer of a free TCache chunk,</w:t>
       </w:r>
       <w:r>
-        <w:t xml:space="preserve"> we can place a chunk to an arbitrary location</w:t>
+        <w:t xml:space="preserve"> we can </w:t>
+      </w:r>
+      <w:r>
+        <w:t xml:space="preserve">use the </w:t>
+      </w:r>
+      <w:r>
+        <w:rPr>
+          <w:b/>
+          <w:bCs/>
+          <w:i/>
+          <w:iCs/>
+        </w:rPr>
+        <w:t xml:space="preserve">fd poison </w:t>
+      </w:r>
+      <w:r>
+        <w:t xml:space="preserve">technique to </w:t>
+      </w:r>
+      <w:r>
+        <w:t>place a chunk to an arbitrary location</w:t>
       </w:r>
       <w:r>
         <w:t>.</w:t>
@@ -8237,7 +8625,13 @@
         <w:t xml:space="preserve">fd </w:t>
       </w:r>
       <w:r>
-        <w:t xml:space="preserve">pointer of a free TCache chunk, allocate then write </w:t>
+        <w:t xml:space="preserve">pointer of a free TCache chunk, allocate </w:t>
+      </w:r>
+      <w:r>
+        <w:t xml:space="preserve">the fake chunk </w:t>
+      </w:r>
+      <w:r>
+        <w:t xml:space="preserve">then write </w:t>
       </w:r>
       <w:r>
         <w:t>to an arbitrary address</w:t>
@@ -8444,7 +8838,17 @@
         <w:t>could</w:t>
       </w:r>
       <w:r>
-        <w:t xml:space="preserve"> try to overwrite a saved RIP on the stack, we do not know the location that this is stored in memory. The issue applies for the</w:t>
+        <w:t xml:space="preserve"> try to overwrite a saved RIP on the </w:t>
+      </w:r>
+      <w:r>
+        <w:lastRenderedPageBreak/>
+        <w:t>stack, we do not know the location that this is stored in memory</w:t>
+      </w:r>
+      <w:r>
+        <w:t xml:space="preserve"> because of ASLR</w:t>
+      </w:r>
+      <w:r>
+        <w:t>. The issue applies for the</w:t>
       </w:r>
       <w:r>
         <w:t xml:space="preserve"> </w:t>
@@ -8466,10 +8870,12 @@
         </w:r>
       </w:hyperlink>
       <w:r>
-        <w:t xml:space="preserve">; the hook is stored in a location that </w:t>
-      </w:r>
-      <w:r>
-        <w:lastRenderedPageBreak/>
+        <w:t xml:space="preserve"> as well</w:t>
+      </w:r>
+      <w:r>
+        <w:t xml:space="preserve"> the hook is stored in a location that </w:t>
+      </w:r>
+      <w:r>
         <w:t xml:space="preserve">that is randomized by ASLR/PIE. </w:t>
       </w:r>
       <w:r>
@@ -8541,14 +8947,27 @@
                             <w:r>
                               <w:t xml:space="preserve">Figure </w:t>
                             </w:r>
-                            <w:fldSimple w:instr=" SEQ Figure \* ARABIC ">
-                              <w:r>
-                                <w:rPr>
-                                  <w:noProof/>
-                                </w:rPr>
-                                <w:t>15</w:t>
-                              </w:r>
-                            </w:fldSimple>
+                            <w:r>
+                              <w:fldChar w:fldCharType="begin"/>
+                            </w:r>
+                            <w:r>
+                              <w:instrText xml:space="preserve"> SEQ Figure \* ARABIC </w:instrText>
+                            </w:r>
+                            <w:r>
+                              <w:fldChar w:fldCharType="separate"/>
+                            </w:r>
+                            <w:r>
+                              <w:rPr>
+                                <w:noProof/>
+                              </w:rPr>
+                              <w:t>15</w:t>
+                            </w:r>
+                            <w:r>
+                              <w:rPr>
+                                <w:noProof/>
+                              </w:rPr>
+                              <w:fldChar w:fldCharType="end"/>
+                            </w:r>
                             <w:r>
                               <w:t>: Placement of the Fake Chunk</w:t>
                             </w:r>
@@ -8771,7 +9190,16 @@
         <w:t xml:space="preserve"> </w:t>
       </w:r>
       <w:r>
-        <w:t xml:space="preserve">This attack is only possible because the address of the heap is </w:t>
+        <w:t>The reason we wanted to know the heap address above was because we needed it to know where to overwrite the function pointer in this section.</w:t>
+      </w:r>
+      <w:r>
+        <w:t xml:space="preserve"> </w:t>
+      </w:r>
+      <w:r>
+        <w:t xml:space="preserve">This </w:t>
+      </w:r>
+      <w:r>
+        <w:t xml:space="preserve">attack is only possible because the address of the heap is </w:t>
       </w:r>
       <w:r>
         <w:rPr>
@@ -8978,6 +9406,7 @@
         <w:rPr>
           <w:noProof/>
         </w:rPr>
+        <w:lastRenderedPageBreak/>
         <mc:AlternateContent>
           <mc:Choice Requires="wps">
             <w:drawing>
@@ -9029,14 +9458,27 @@
                             <w:r>
                               <w:t xml:space="preserve">Figure </w:t>
                             </w:r>
-                            <w:fldSimple w:instr=" SEQ Figure \* ARABIC ">
-                              <w:r>
-                                <w:rPr>
-                                  <w:noProof/>
-                                </w:rPr>
-                                <w:t>16</w:t>
-                              </w:r>
-                            </w:fldSimple>
+                            <w:r>
+                              <w:fldChar w:fldCharType="begin"/>
+                            </w:r>
+                            <w:r>
+                              <w:instrText xml:space="preserve"> SEQ Figure \* ARABIC </w:instrText>
+                            </w:r>
+                            <w:r>
+                              <w:fldChar w:fldCharType="separate"/>
+                            </w:r>
+                            <w:r>
+                              <w:rPr>
+                                <w:noProof/>
+                              </w:rPr>
+                              <w:t>16</w:t>
+                            </w:r>
+                            <w:r>
+                              <w:rPr>
+                                <w:noProof/>
+                              </w:rPr>
+                              <w:fldChar w:fldCharType="end"/>
+                            </w:r>
                             <w:r>
                               <w:t>: Corrupted Fd Chunk</w:t>
                             </w:r>
@@ -9216,11 +9658,7 @@
         <w:t>stage1.py</w:t>
       </w:r>
       <w:r>
-        <w:t xml:space="preserve">, if you create two more kids, the program will crash on the </w:t>
-      </w:r>
-      <w:r>
-        <w:lastRenderedPageBreak/>
-        <w:t xml:space="preserve">creation of the second kid because </w:t>
+        <w:t xml:space="preserve">, if you create two more kids, the program will crash on the creation of the second kid because </w:t>
       </w:r>
       <w:r>
         <w:rPr>
@@ -9305,17 +9743,10 @@
         <w:t>do</w:t>
       </w:r>
       <w:r>
-        <w:t xml:space="preserve"> control the address being written to from the </w:t>
-      </w:r>
-      <w:r>
-        <w:rPr>
-          <w:i/>
-          <w:iCs/>
-        </w:rPr>
-        <w:t xml:space="preserve">TCache </w:t>
-      </w:r>
-      <w:r>
-        <w:t xml:space="preserve">bin. </w:t>
+        <w:t xml:space="preserve"> control the address being written to</w:t>
+      </w:r>
+      <w:r>
+        <w:t>.</w:t>
       </w:r>
     </w:p>
     <w:p>
@@ -9957,14 +10388,27 @@
                             <w:r>
                               <w:t xml:space="preserve">Figure </w:t>
                             </w:r>
-                            <w:fldSimple w:instr=" SEQ Figure \* ARABIC ">
-                              <w:r>
-                                <w:rPr>
-                                  <w:noProof/>
-                                </w:rPr>
-                                <w:t>17</w:t>
-                              </w:r>
-                            </w:fldSimple>
+                            <w:r>
+                              <w:fldChar w:fldCharType="begin"/>
+                            </w:r>
+                            <w:r>
+                              <w:instrText xml:space="preserve"> SEQ Figure \* ARABIC </w:instrText>
+                            </w:r>
+                            <w:r>
+                              <w:fldChar w:fldCharType="separate"/>
+                            </w:r>
+                            <w:r>
+                              <w:rPr>
+                                <w:noProof/>
+                              </w:rPr>
+                              <w:t>17</w:t>
+                            </w:r>
+                            <w:r>
+                              <w:rPr>
+                                <w:noProof/>
+                              </w:rPr>
+                              <w:fldChar w:fldCharType="end"/>
+                            </w:r>
                             <w:r>
                               <w:t>: Fake fd pointer set on function pointer</w:t>
                             </w:r>
@@ -10080,7 +10524,11 @@
         <w:t>interactive</w:t>
       </w:r>
       <w:r>
-        <w:t xml:space="preserve"> block. At this point, </w:t>
+        <w:t xml:space="preserve"> block. At this </w:t>
+      </w:r>
+      <w:r>
+        <w:lastRenderedPageBreak/>
+        <w:t xml:space="preserve">point, </w:t>
       </w:r>
       <w:proofErr w:type="spellStart"/>
       <w:r>
@@ -10301,11 +10749,7 @@
       </w:r>
       <w:proofErr w:type="spellEnd"/>
       <w:r>
-        <w:t xml:space="preserve">, we </w:t>
-      </w:r>
-      <w:r>
-        <w:lastRenderedPageBreak/>
-        <w:t xml:space="preserve">are right on track. The next section is about getting this fake chunk out of the bin and overwriting the function pointer. </w:t>
+        <w:t xml:space="preserve">, we are right on track. The next section is about getting this fake chunk out of the bin and overwriting the function pointer. </w:t>
       </w:r>
     </w:p>
     <w:p/>
@@ -10374,14 +10818,27 @@
                             <w:r>
                               <w:t xml:space="preserve">Figure </w:t>
                             </w:r>
-                            <w:fldSimple w:instr=" SEQ Figure \* ARABIC ">
-                              <w:r>
-                                <w:rPr>
-                                  <w:noProof/>
-                                </w:rPr>
-                                <w:t>18</w:t>
-                              </w:r>
-                            </w:fldSimple>
+                            <w:r>
+                              <w:fldChar w:fldCharType="begin"/>
+                            </w:r>
+                            <w:r>
+                              <w:instrText xml:space="preserve"> SEQ Figure \* ARABIC </w:instrText>
+                            </w:r>
+                            <w:r>
+                              <w:fldChar w:fldCharType="separate"/>
+                            </w:r>
+                            <w:r>
+                              <w:rPr>
+                                <w:noProof/>
+                              </w:rPr>
+                              <w:t>18</w:t>
+                            </w:r>
+                            <w:r>
+                              <w:rPr>
+                                <w:noProof/>
+                              </w:rPr>
+                              <w:fldChar w:fldCharType="end"/>
+                            </w:r>
                             <w:r>
                               <w:t xml:space="preserve">: </w:t>
                             </w:r>
@@ -10566,7 +11023,13 @@
         <w:t xml:space="preserve">. </w:t>
       </w:r>
       <w:r>
-        <w:t xml:space="preserve">Since the TCache is FIFO, </w:t>
+        <w:t xml:space="preserve">Since the TCache is </w:t>
+      </w:r>
+      <w:r>
+        <w:t>L</w:t>
+      </w:r>
+      <w:r>
+        <w:t xml:space="preserve">IFO, </w:t>
       </w:r>
       <w:r>
         <w:t>the allocator</w:t>
@@ -10708,6 +11171,7 @@
         <w:rPr>
           <w:noProof/>
         </w:rPr>
+        <w:lastRenderedPageBreak/>
         <w:drawing>
           <wp:anchor distT="0" distB="0" distL="114300" distR="114300" simplePos="0" relativeHeight="251713536" behindDoc="0" locked="0" layoutInCell="1" allowOverlap="1" wp14:anchorId="21EBB2F4" wp14:editId="4D5469F8">
             <wp:simplePos x="0" y="0"/>
@@ -10959,14 +11423,27 @@
                             <w:r>
                               <w:t xml:space="preserve">Figure </w:t>
                             </w:r>
-                            <w:fldSimple w:instr=" SEQ Figure \* ARABIC ">
-                              <w:r>
-                                <w:rPr>
-                                  <w:noProof/>
-                                </w:rPr>
-                                <w:t>19</w:t>
-                              </w:r>
-                            </w:fldSimple>
+                            <w:r>
+                              <w:fldChar w:fldCharType="begin"/>
+                            </w:r>
+                            <w:r>
+                              <w:instrText xml:space="preserve"> SEQ Figure \* ARABIC </w:instrText>
+                            </w:r>
+                            <w:r>
+                              <w:fldChar w:fldCharType="separate"/>
+                            </w:r>
+                            <w:r>
+                              <w:rPr>
+                                <w:noProof/>
+                              </w:rPr>
+                              <w:t>19</w:t>
+                            </w:r>
+                            <w:r>
+                              <w:rPr>
+                                <w:noProof/>
+                              </w:rPr>
+                              <w:fldChar w:fldCharType="end"/>
+                            </w:r>
                             <w:r>
                               <w:t>:  TCache bin with next allocation to be fake chunk</w:t>
                             </w:r>
@@ -11133,6 +11610,9 @@
         <w:t xml:space="preserve">, </w:t>
       </w:r>
       <w:r>
+        <w:t xml:space="preserve">we must </w:t>
+      </w:r>
+      <w:r>
         <w:rPr>
           <w:rFonts w:ascii="Hack" w:hAnsi="Hack"/>
           <w:color w:val="4472C4" w:themeColor="accent1"/>
@@ -11142,11 +11622,7 @@
         <w:t>free</w:t>
       </w:r>
       <w:r>
-        <w:t xml:space="preserve"> an additional chunk, </w:t>
-      </w:r>
-      <w:r>
-        <w:lastRenderedPageBreak/>
-        <w:t xml:space="preserve">prior to the corruption, in order to get the count high enough to take the </w:t>
+        <w:t xml:space="preserve"> an additional chunk, prior to the corruption, in order to get the count high enough to take the </w:t>
       </w:r>
       <w:r>
         <w:t xml:space="preserve">fake </w:t>
@@ -11158,10 +11634,6 @@
         <w:t xml:space="preserve">In the </w:t>
       </w:r>
       <w:r>
-        <w:rPr>
-          <w:i/>
-          <w:iCs/>
-        </w:rPr>
         <w:t>Pointer Mangling</w:t>
       </w:r>
       <w:r>
@@ -11176,9 +11648,6 @@
         <w:t xml:space="preserve"> 2.32, an additional malloc and free must be done in order to get the fake chunk out of the </w:t>
       </w:r>
       <w:r>
-        <w:rPr>
-          <w:noProof/>
-        </w:rPr>
         <w:drawing>
           <wp:anchor distT="0" distB="0" distL="114300" distR="114300" simplePos="0" relativeHeight="251718656" behindDoc="0" locked="0" layoutInCell="1" allowOverlap="1" wp14:anchorId="1DB7B3DF" wp14:editId="25E675E3">
             <wp:simplePos x="0" y="0"/>
@@ -11253,7 +11722,13 @@
         <w:t xml:space="preserve">bin. </w:t>
       </w:r>
       <w:r>
-        <w:t>For the purposes of this challenge, this can be ignored though.</w:t>
+        <w:t>For the purposes of this</w:t>
+      </w:r>
+      <w:r>
+        <w:t xml:space="preserve"> part of the</w:t>
+      </w:r>
+      <w:r>
+        <w:t xml:space="preserve"> challenge, this can be ignored though.</w:t>
       </w:r>
       <w:r>
         <w:t xml:space="preserve"> </w:t>
@@ -11261,6 +11736,157 @@
     </w:p>
     <w:p>
       <w:r>
+        <w:rPr>
+          <w:noProof/>
+        </w:rPr>
+        <mc:AlternateContent>
+          <mc:Choice Requires="wps">
+            <w:drawing>
+              <wp:anchor distT="0" distB="0" distL="114300" distR="114300" simplePos="0" relativeHeight="251723776" behindDoc="0" locked="0" layoutInCell="1" allowOverlap="1" wp14:anchorId="16C65671" wp14:editId="371DE7F8">
+                <wp:simplePos x="0" y="0"/>
+                <wp:positionH relativeFrom="column">
+                  <wp:posOffset>3909695</wp:posOffset>
+                </wp:positionH>
+                <wp:positionV relativeFrom="paragraph">
+                  <wp:posOffset>1187238</wp:posOffset>
+                </wp:positionV>
+                <wp:extent cx="2225040" cy="635"/>
+                <wp:effectExtent l="0" t="0" r="0" b="1905"/>
+                <wp:wrapSquare wrapText="bothSides"/>
+                <wp:docPr id="46" name="Text Box 46"/>
+                <wp:cNvGraphicFramePr/>
+                <a:graphic xmlns:a="http://schemas.openxmlformats.org/drawingml/2006/main">
+                  <a:graphicData uri="http://schemas.microsoft.com/office/word/2010/wordprocessingShape">
+                    <wps:wsp>
+                      <wps:cNvSpPr txBox="1"/>
+                      <wps:spPr>
+                        <a:xfrm>
+                          <a:off x="0" y="0"/>
+                          <a:ext cx="2225040" cy="635"/>
+                        </a:xfrm>
+                        <a:prstGeom prst="rect">
+                          <a:avLst/>
+                        </a:prstGeom>
+                        <a:solidFill>
+                          <a:prstClr val="white"/>
+                        </a:solidFill>
+                        <a:ln>
+                          <a:noFill/>
+                        </a:ln>
+                      </wps:spPr>
+                      <wps:txbx>
+                        <w:txbxContent>
+                          <w:p>
+                            <w:pPr>
+                              <w:pStyle w:val="Caption"/>
+                              <w:rPr>
+                                <w:rFonts w:eastAsiaTheme="minorHAnsi"/>
+                                <w:noProof/>
+                                <w:sz w:val="28"/>
+                                <w:szCs w:val="22"/>
+                              </w:rPr>
+                            </w:pPr>
+                            <w:r>
+                              <w:t xml:space="preserve">Figure </w:t>
+                            </w:r>
+                            <w:r>
+                              <w:fldChar w:fldCharType="begin"/>
+                            </w:r>
+                            <w:r>
+                              <w:instrText xml:space="preserve"> SEQ Figure \* ARABIC </w:instrText>
+                            </w:r>
+                            <w:r>
+                              <w:fldChar w:fldCharType="separate"/>
+                            </w:r>
+                            <w:r>
+                              <w:rPr>
+                                <w:noProof/>
+                              </w:rPr>
+                              <w:t>20</w:t>
+                            </w:r>
+                            <w:r>
+                              <w:rPr>
+                                <w:noProof/>
+                              </w:rPr>
+                              <w:fldChar w:fldCharType="end"/>
+                            </w:r>
+                            <w:r>
+                              <w:t>: Overlapping allocation setup with fake chunk</w:t>
+                            </w:r>
+                          </w:p>
+                        </w:txbxContent>
+                      </wps:txbx>
+                      <wps:bodyPr rot="0" spcFirstLastPara="0" vertOverflow="overflow" horzOverflow="overflow" vert="horz" wrap="square" lIns="0" tIns="0" rIns="0" bIns="0" numCol="1" spcCol="0" rtlCol="0" fromWordArt="0" anchor="t" anchorCtr="0" forceAA="0" compatLnSpc="1">
+                        <a:prstTxWarp prst="textNoShape">
+                          <a:avLst/>
+                        </a:prstTxWarp>
+                        <a:spAutoFit/>
+                      </wps:bodyPr>
+                    </wps:wsp>
+                  </a:graphicData>
+                </a:graphic>
+                <wp14:sizeRelH relativeFrom="margin">
+                  <wp14:pctWidth>0</wp14:pctWidth>
+                </wp14:sizeRelH>
+              </wp:anchor>
+            </w:drawing>
+          </mc:Choice>
+          <mc:Fallback>
+            <w:pict>
+              <v:shapetype w14:anchorId="16C65671" id="_x0000_t202" coordsize="21600,21600" o:spt="202" path="m,l,21600r21600,l21600,xe">
+                <v:stroke joinstyle="miter"/>
+                <v:path gradientshapeok="t" o:connecttype="rect"/>
+              </v:shapetype>
+              <v:shape id="Text Box 46" o:spid="_x0000_s1044" type="#_x0000_t202" style="position:absolute;margin-left:307.85pt;margin-top:93.5pt;width:175.2pt;height:.05pt;z-index:251723776;visibility:visible;mso-wrap-style:square;mso-width-percent:0;mso-wrap-distance-left:9pt;mso-wrap-distance-top:0;mso-wrap-distance-right:9pt;mso-wrap-distance-bottom:0;mso-position-horizontal:absolute;mso-position-horizontal-relative:text;mso-position-vertical:absolute;mso-position-vertical-relative:text;mso-width-percent:0;mso-width-relative:margin;v-text-anchor:top" o:gfxdata="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" stroked="f">
+                <v:textbox style="mso-fit-shape-to-text:t" inset="0,0,0,0">
+                  <w:txbxContent>
+                    <w:p>
+                      <w:pPr>
+                        <w:pStyle w:val="Caption"/>
+                        <w:rPr>
+                          <w:rFonts w:eastAsiaTheme="minorHAnsi"/>
+                          <w:noProof/>
+                          <w:sz w:val="28"/>
+                          <w:szCs w:val="22"/>
+                        </w:rPr>
+                      </w:pPr>
+                      <w:r>
+                        <w:t xml:space="preserve">Figure </w:t>
+                      </w:r>
+                      <w:r>
+                        <w:fldChar w:fldCharType="begin"/>
+                      </w:r>
+                      <w:r>
+                        <w:instrText xml:space="preserve"> SEQ Figure \* ARABIC </w:instrText>
+                      </w:r>
+                      <w:r>
+                        <w:fldChar w:fldCharType="separate"/>
+                      </w:r>
+                      <w:r>
+                        <w:rPr>
+                          <w:noProof/>
+                        </w:rPr>
+                        <w:t>20</w:t>
+                      </w:r>
+                      <w:r>
+                        <w:rPr>
+                          <w:noProof/>
+                        </w:rPr>
+                        <w:fldChar w:fldCharType="end"/>
+                      </w:r>
+                      <w:r>
+                        <w:t>: Overlapping allocation setup with fake chunk</w:t>
+                      </w:r>
+                    </w:p>
+                  </w:txbxContent>
+                </v:textbox>
+                <w10:wrap type="square"/>
+              </v:shape>
+            </w:pict>
+          </mc:Fallback>
+        </mc:AlternateContent>
+      </w:r>
+      <w:r>
         <w:t xml:space="preserve">The next </w:t>
       </w:r>
       <w:r>
@@ -11418,7 +12044,11 @@
         <w:t>function pointer</w:t>
       </w:r>
       <w:r>
-        <w:t xml:space="preserve">, as seen in </w:t>
+        <w:t xml:space="preserve">, </w:t>
+      </w:r>
+      <w:r>
+        <w:lastRenderedPageBreak/>
+        <w:t xml:space="preserve">as seen in </w:t>
       </w:r>
       <w:r>
         <w:rPr>
@@ -11444,7 +12074,10 @@
         <w:t xml:space="preserve">, the name (if packed properly) </w:t>
       </w:r>
       <w:r>
-        <w:t xml:space="preserve">could be used to corrupt the function pointer. </w:t>
+        <w:t>could be used to corrupt the function pointer</w:t>
+      </w:r>
+      <w:r>
+        <w:t xml:space="preserve"> as well.</w:t>
       </w:r>
     </w:p>
     <w:p>
@@ -11522,7 +12155,7 @@
         <mc:AlternateContent>
           <mc:Choice Requires="wps">
             <w:drawing>
-              <wp:anchor distT="0" distB="0" distL="114300" distR="114300" simplePos="0" relativeHeight="251720704" behindDoc="0" locked="0" layoutInCell="1" allowOverlap="1" wp14:anchorId="6580AEF2" wp14:editId="53748EAA">
+              <wp:anchor distT="0" distB="0" distL="114300" distR="114300" simplePos="0" relativeHeight="251720704" behindDoc="0" locked="0" layoutInCell="1" allowOverlap="1" wp14:anchorId="6580AEF2" wp14:editId="4F0C9DA9">
                 <wp:simplePos x="0" y="0"/>
                 <wp:positionH relativeFrom="column">
                   <wp:posOffset>3913906</wp:posOffset>
@@ -11570,14 +12203,27 @@
                             <w:r>
                               <w:t xml:space="preserve">Figure </w:t>
                             </w:r>
-                            <w:fldSimple w:instr=" SEQ Figure \* ARABIC ">
-                              <w:r>
-                                <w:rPr>
-                                  <w:noProof/>
-                                </w:rPr>
-                                <w:t>21</w:t>
-                              </w:r>
-                            </w:fldSimple>
+                            <w:r>
+                              <w:fldChar w:fldCharType="begin"/>
+                            </w:r>
+                            <w:r>
+                              <w:instrText xml:space="preserve"> SEQ Figure \* ARABIC </w:instrText>
+                            </w:r>
+                            <w:r>
+                              <w:fldChar w:fldCharType="separate"/>
+                            </w:r>
+                            <w:r>
+                              <w:rPr>
+                                <w:noProof/>
+                              </w:rPr>
+                              <w:t>21</w:t>
+                            </w:r>
+                            <w:r>
+                              <w:rPr>
+                                <w:noProof/>
+                              </w:rPr>
+                              <w:fldChar w:fldCharType="end"/>
+                            </w:r>
                             <w:r>
                               <w:t>: Overlapping the function pointer</w:t>
                             </w:r>
@@ -11601,7 +12247,7 @@
           </mc:Choice>
           <mc:Fallback>
             <w:pict>
-              <v:shape w14:anchorId="6580AEF2" id="Text Box 44" o:spid="_x0000_s1044" type="#_x0000_t202" style="position:absolute;margin-left:308.2pt;margin-top:189.3pt;width:163.55pt;height:.05pt;z-index:251720704;visibility:visible;mso-wrap-style:square;mso-width-percent:0;mso-wrap-distance-left:9pt;mso-wrap-distance-top:0;mso-wrap-distance-right:9pt;mso-wrap-distance-bottom:0;mso-position-horizontal:absolute;mso-position-horizontal-relative:text;mso-position-vertical:absolute;mso-position-vertical-relative:text;mso-width-percent:0;mso-width-relative:margin;v-text-anchor:top" o:gfxdata="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" stroked="f">
+              <v:shape w14:anchorId="6580AEF2" id="Text Box 44" o:spid="_x0000_s1045" type="#_x0000_t202" style="position:absolute;margin-left:308.2pt;margin-top:189.3pt;width:163.55pt;height:.05pt;z-index:251720704;visibility:visible;mso-wrap-style:square;mso-width-percent:0;mso-wrap-distance-left:9pt;mso-wrap-distance-top:0;mso-wrap-distance-right:9pt;mso-wrap-distance-bottom:0;mso-position-horizontal:absolute;mso-position-horizontal-relative:text;mso-position-vertical:absolute;mso-position-vertical-relative:text;mso-width-percent:0;mso-width-relative:margin;v-text-anchor:top" o:gfxdata="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" stroked="f">
                 <v:textbox style="mso-fit-shape-to-text:t" inset="0,0,0,0">
                   <w:txbxContent>
                     <w:p>
@@ -11618,14 +12264,27 @@
                       <w:r>
                         <w:t xml:space="preserve">Figure </w:t>
                       </w:r>
-                      <w:fldSimple w:instr=" SEQ Figure \* ARABIC ">
-                        <w:r>
-                          <w:rPr>
-                            <w:noProof/>
-                          </w:rPr>
-                          <w:t>21</w:t>
-                        </w:r>
-                      </w:fldSimple>
+                      <w:r>
+                        <w:fldChar w:fldCharType="begin"/>
+                      </w:r>
+                      <w:r>
+                        <w:instrText xml:space="preserve"> SEQ Figure \* ARABIC </w:instrText>
+                      </w:r>
+                      <w:r>
+                        <w:fldChar w:fldCharType="separate"/>
+                      </w:r>
+                      <w:r>
+                        <w:rPr>
+                          <w:noProof/>
+                        </w:rPr>
+                        <w:t>21</w:t>
+                      </w:r>
+                      <w:r>
+                        <w:rPr>
+                          <w:noProof/>
+                        </w:rPr>
+                        <w:fldChar w:fldCharType="end"/>
+                      </w:r>
                       <w:r>
                         <w:t>: Overlapping the function pointer</w:t>
                       </w:r>
@@ -11639,127 +12298,6 @@
         </mc:AlternateContent>
       </w:r>
       <w:r>
-        <w:rPr>
-          <w:noProof/>
-        </w:rPr>
-        <mc:AlternateContent>
-          <mc:Choice Requires="wps">
-            <w:drawing>
-              <wp:anchor distT="0" distB="0" distL="114300" distR="114300" simplePos="0" relativeHeight="251723776" behindDoc="0" locked="0" layoutInCell="1" allowOverlap="1" wp14:anchorId="16C65671" wp14:editId="172DDC98">
-                <wp:simplePos x="0" y="0"/>
-                <wp:positionH relativeFrom="column">
-                  <wp:posOffset>3909729</wp:posOffset>
-                </wp:positionH>
-                <wp:positionV relativeFrom="paragraph">
-                  <wp:posOffset>519430</wp:posOffset>
-                </wp:positionV>
-                <wp:extent cx="2225040" cy="635"/>
-                <wp:effectExtent l="0" t="0" r="0" b="1905"/>
-                <wp:wrapSquare wrapText="bothSides"/>
-                <wp:docPr id="46" name="Text Box 46"/>
-                <wp:cNvGraphicFramePr/>
-                <a:graphic xmlns:a="http://schemas.openxmlformats.org/drawingml/2006/main">
-                  <a:graphicData uri="http://schemas.microsoft.com/office/word/2010/wordprocessingShape">
-                    <wps:wsp>
-                      <wps:cNvSpPr txBox="1"/>
-                      <wps:spPr>
-                        <a:xfrm>
-                          <a:off x="0" y="0"/>
-                          <a:ext cx="2225040" cy="635"/>
-                        </a:xfrm>
-                        <a:prstGeom prst="rect">
-                          <a:avLst/>
-                        </a:prstGeom>
-                        <a:solidFill>
-                          <a:prstClr val="white"/>
-                        </a:solidFill>
-                        <a:ln>
-                          <a:noFill/>
-                        </a:ln>
-                      </wps:spPr>
-                      <wps:txbx>
-                        <w:txbxContent>
-                          <w:p>
-                            <w:pPr>
-                              <w:pStyle w:val="Caption"/>
-                              <w:rPr>
-                                <w:rFonts w:eastAsiaTheme="minorHAnsi"/>
-                                <w:noProof/>
-                                <w:sz w:val="28"/>
-                                <w:szCs w:val="22"/>
-                              </w:rPr>
-                            </w:pPr>
-                            <w:r>
-                              <w:t xml:space="preserve">Figure </w:t>
-                            </w:r>
-                            <w:fldSimple w:instr=" SEQ Figure \* ARABIC ">
-                              <w:r>
-                                <w:rPr>
-                                  <w:noProof/>
-                                </w:rPr>
-                                <w:t>20</w:t>
-                              </w:r>
-                            </w:fldSimple>
-                            <w:r>
-                              <w:t>: Overlapping allocation setup with fake chunk</w:t>
-                            </w:r>
-                          </w:p>
-                        </w:txbxContent>
-                      </wps:txbx>
-                      <wps:bodyPr rot="0" spcFirstLastPara="0" vertOverflow="overflow" horzOverflow="overflow" vert="horz" wrap="square" lIns="0" tIns="0" rIns="0" bIns="0" numCol="1" spcCol="0" rtlCol="0" fromWordArt="0" anchor="t" anchorCtr="0" forceAA="0" compatLnSpc="1">
-                        <a:prstTxWarp prst="textNoShape">
-                          <a:avLst/>
-                        </a:prstTxWarp>
-                        <a:spAutoFit/>
-                      </wps:bodyPr>
-                    </wps:wsp>
-                  </a:graphicData>
-                </a:graphic>
-                <wp14:sizeRelH relativeFrom="margin">
-                  <wp14:pctWidth>0</wp14:pctWidth>
-                </wp14:sizeRelH>
-              </wp:anchor>
-            </w:drawing>
-          </mc:Choice>
-          <mc:Fallback>
-            <w:pict>
-              <v:shape w14:anchorId="16C65671" id="Text Box 46" o:spid="_x0000_s1045" type="#_x0000_t202" style="position:absolute;margin-left:307.85pt;margin-top:40.9pt;width:175.2pt;height:.05pt;z-index:251723776;visibility:visible;mso-wrap-style:square;mso-width-percent:0;mso-wrap-distance-left:9pt;mso-wrap-distance-top:0;mso-wrap-distance-right:9pt;mso-wrap-distance-bottom:0;mso-position-horizontal:absolute;mso-position-horizontal-relative:text;mso-position-vertical:absolute;mso-position-vertical-relative:text;mso-width-percent:0;mso-width-relative:margin;v-text-anchor:top" o:gfxdata="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" stroked="f">
-                <v:textbox style="mso-fit-shape-to-text:t" inset="0,0,0,0">
-                  <w:txbxContent>
-                    <w:p>
-                      <w:pPr>
-                        <w:pStyle w:val="Caption"/>
-                        <w:rPr>
-                          <w:rFonts w:eastAsiaTheme="minorHAnsi"/>
-                          <w:noProof/>
-                          <w:sz w:val="28"/>
-                          <w:szCs w:val="22"/>
-                        </w:rPr>
-                      </w:pPr>
-                      <w:r>
-                        <w:t xml:space="preserve">Figure </w:t>
-                      </w:r>
-                      <w:fldSimple w:instr=" SEQ Figure \* ARABIC ">
-                        <w:r>
-                          <w:rPr>
-                            <w:noProof/>
-                          </w:rPr>
-                          <w:t>20</w:t>
-                        </w:r>
-                      </w:fldSimple>
-                      <w:r>
-                        <w:t>: Overlapping allocation setup with fake chunk</w:t>
-                      </w:r>
-                    </w:p>
-                  </w:txbxContent>
-                </v:textbox>
-                <w10:wrap type="square"/>
-              </v:shape>
-            </w:pict>
-          </mc:Fallback>
-        </mc:AlternateContent>
-      </w:r>
-      <w:r>
         <w:t xml:space="preserve">As described above, the final call to </w:t>
       </w:r>
       <w:r>
@@ -11909,11 +12447,7 @@
         <w:sym w:font="Wingdings" w:char="F04A"/>
       </w:r>
       <w:r>
-        <w:t xml:space="preserve"> </w:t>
-      </w:r>
-      <w:r>
-        <w:lastRenderedPageBreak/>
-        <w:t>Pwnage complete!</w:t>
+        <w:t xml:space="preserve"> Pwnage complete!</w:t>
       </w:r>
       <w:r>
         <w:t xml:space="preserve"> The source code for </w:t>
@@ -12537,21 +13071,6 @@
         <w:t xml:space="preserve"> challenges and many real-world exploits. </w:t>
       </w:r>
     </w:p>
-    <w:p/>
-    <w:p>
-      <w:r>
-        <w:t xml:space="preserve">TODO: </w:t>
-      </w:r>
-      <w:proofErr w:type="spellStart"/>
-      <w:r>
-        <w:t>Fastbin</w:t>
-      </w:r>
-      <w:proofErr w:type="spellEnd"/>
-      <w:r>
-        <w:t xml:space="preserve"> Addition and Pointer Mangling Addition</w:t>
-      </w:r>
-    </w:p>
-    <w:p/>
     <w:sectPr>
       <w:pgSz w:w="12240" w:h="15840"/>
       <w:pgMar w:top="1440" w:right="1440" w:bottom="1440" w:left="1440" w:header="720" w:footer="720" w:gutter="0"/>
@@ -14922,6 +15441,18 @@
       <w:shd w:val="clear" w:color="auto" w:fill="E1DFDD"/>
     </w:rPr>
   </w:style>
+  <w:style w:type="character" w:styleId="FollowedHyperlink">
+    <w:name w:val="FollowedHyperlink"/>
+    <w:basedOn w:val="DefaultParagraphFont"/>
+    <w:uiPriority w:val="99"/>
+    <w:semiHidden/>
+    <w:unhideWhenUsed/>
+    <w:rsid w:val="00E80A05"/>
+    <w:rPr>
+      <w:color w:val="954F72" w:themeColor="followedHyperlink"/>
+      <w:u w:val="single"/>
+    </w:rPr>
+  </w:style>
 </w:styles>
 </file>
 

</xml_diff>